<commit_message>
Fix grammar and add references
</commit_message>
<xml_diff>
--- a/Documents/proposal/Nathan's part/Zookeeper - Proposal v1.1.2.docx
+++ b/Documents/proposal/Nathan's part/Zookeeper - Proposal v1.1.2.docx
@@ -412,7 +412,6 @@
           <w:szCs w:val="40"/>
           <w:lang w:eastAsia="en-GB"/>
         </w:rPr>
-        <w:lastRenderedPageBreak/>
         <w:t xml:space="preserve">Prepared by </w:t>
       </w:r>
     </w:p>
@@ -461,7 +460,6 @@
           <w:lang w:eastAsia="en-GB"/>
         </w:rPr>
       </w:pPr>
-      <w:proofErr w:type="spellStart"/>
       <w:r>
         <w:rPr>
           <w:rFonts w:eastAsia="Times New Roman" w:cs="Times New Roman"/>
@@ -469,17 +467,7 @@
           <w:szCs w:val="40"/>
           <w:lang w:eastAsia="en-GB"/>
         </w:rPr>
-        <w:t>Harmanpreet</w:t>
-      </w:r>
-      <w:proofErr w:type="spellEnd"/>
-      <w:r>
-        <w:rPr>
-          <w:rFonts w:eastAsia="Times New Roman" w:cs="Times New Roman"/>
-          <w:sz w:val="40"/>
-          <w:szCs w:val="40"/>
-          <w:lang w:eastAsia="en-GB"/>
-        </w:rPr>
-        <w:t xml:space="preserve"> Kaur</w:t>
+        <w:t>Harmanpreet Kaur</w:t>
       </w:r>
     </w:p>
     <w:p>
@@ -2821,21 +2809,12 @@
                 <w:lang w:eastAsia="en-GB"/>
               </w:rPr>
             </w:pPr>
-            <w:proofErr w:type="spellStart"/>
             <w:r>
               <w:rPr>
                 <w:rFonts w:eastAsia="Times New Roman" w:cs="Times New Roman"/>
                 <w:lang w:eastAsia="en-GB"/>
               </w:rPr>
-              <w:t>Harmanpreet</w:t>
-            </w:r>
-            <w:proofErr w:type="spellEnd"/>
-            <w:r>
-              <w:rPr>
-                <w:rFonts w:eastAsia="Times New Roman" w:cs="Times New Roman"/>
-                <w:lang w:eastAsia="en-GB"/>
-              </w:rPr>
-              <w:t xml:space="preserve"> Kaur</w:t>
+              <w:t>Harmanpreet Kaur</w:t>
             </w:r>
           </w:p>
           <w:p>
@@ -3211,16 +3190,8 @@
               <w:rPr>
                 <w:rFonts w:cs="Times New Roman"/>
               </w:rPr>
-              <w:t xml:space="preserve">Robyn </w:t>
-            </w:r>
-            <w:proofErr w:type="spellStart"/>
-            <w:r>
-              <w:rPr>
-                <w:rFonts w:cs="Times New Roman"/>
-              </w:rPr>
-              <w:t>Hulkin</w:t>
-            </w:r>
-            <w:proofErr w:type="spellEnd"/>
+              <w:t>Robyn Hulkin</w:t>
+            </w:r>
           </w:p>
         </w:tc>
       </w:tr>
@@ -3336,21 +3307,7 @@
               <w:rPr>
                 <w:rFonts w:cs="Times New Roman"/>
               </w:rPr>
-              <w:t xml:space="preserve">Exchange House, Level 3, 68 St Georges </w:t>
-            </w:r>
-            <w:proofErr w:type="spellStart"/>
-            <w:r>
-              <w:rPr>
-                <w:rFonts w:cs="Times New Roman"/>
-              </w:rPr>
-              <w:t>Tce</w:t>
-            </w:r>
-            <w:proofErr w:type="spellEnd"/>
-            <w:r>
-              <w:rPr>
-                <w:rFonts w:cs="Times New Roman"/>
-              </w:rPr>
-              <w:t>, Perth</w:t>
+              <w:t>Exchange House, Level 3, 68 St Georges Tce, Perth</w:t>
             </w:r>
           </w:p>
         </w:tc>
@@ -3426,19 +3383,11 @@
                 <w:rFonts w:cs="Times New Roman"/>
               </w:rPr>
             </w:pPr>
-            <w:proofErr w:type="spellStart"/>
-            <w:r>
-              <w:rPr>
-                <w:rFonts w:cs="Times New Roman"/>
-              </w:rPr>
-              <w:t>Jinho</w:t>
-            </w:r>
-            <w:proofErr w:type="spellEnd"/>
-            <w:r>
-              <w:rPr>
-                <w:rFonts w:cs="Times New Roman"/>
-              </w:rPr>
-              <w:t xml:space="preserve"> Jang</w:t>
+            <w:r>
+              <w:rPr>
+                <w:rFonts w:cs="Times New Roman"/>
+              </w:rPr>
+              <w:t>Jinho Jang</w:t>
             </w:r>
           </w:p>
         </w:tc>
@@ -3555,21 +3504,7 @@
               <w:rPr>
                 <w:rFonts w:cs="Times New Roman"/>
               </w:rPr>
-              <w:t xml:space="preserve">Exchange House, Level 3, 68 St Georges </w:t>
-            </w:r>
-            <w:proofErr w:type="spellStart"/>
-            <w:r>
-              <w:rPr>
-                <w:rFonts w:cs="Times New Roman"/>
-              </w:rPr>
-              <w:t>Tce</w:t>
-            </w:r>
-            <w:proofErr w:type="spellEnd"/>
-            <w:r>
-              <w:rPr>
-                <w:rFonts w:cs="Times New Roman"/>
-              </w:rPr>
-              <w:t>, Perth</w:t>
+              <w:t>Exchange House, Level 3, 68 St Georges Tce, Perth</w:t>
             </w:r>
           </w:p>
         </w:tc>
@@ -3803,7 +3738,6 @@
         <w:rPr>
           <w:rFonts w:ascii="Times New Roman" w:hAnsi="Times New Roman" w:cs="Times New Roman"/>
         </w:rPr>
-        <w:lastRenderedPageBreak/>
         <w:t>Document revision</w:t>
       </w:r>
       <w:bookmarkEnd w:id="5"/>
@@ -4020,6 +3954,7 @@
               <w:rPr>
                 <w:rFonts w:cs="Times New Roman"/>
               </w:rPr>
+              <w:lastRenderedPageBreak/>
               <w:t>1.0.1</w:t>
             </w:r>
           </w:p>
@@ -4728,7 +4663,6 @@
         </w:rPr>
       </w:pPr>
       <w:bookmarkStart w:id="7" w:name="_Toc47827737"/>
-      <w:proofErr w:type="spellStart"/>
       <w:r>
         <w:rPr>
           <w:rFonts w:ascii="Times New Roman" w:hAnsi="Times New Roman" w:cs="Times New Roman"/>
@@ -4736,7 +4670,6 @@
         <w:t>Zoodata</w:t>
       </w:r>
       <w:bookmarkEnd w:id="7"/>
-      <w:proofErr w:type="spellEnd"/>
     </w:p>
     <w:p>
       <w:pPr>
@@ -4745,7 +4678,6 @@
           <w:rFonts w:cs="Times New Roman"/>
         </w:rPr>
       </w:pPr>
-      <w:proofErr w:type="spellStart"/>
       <w:r>
         <w:rPr>
           <w:rFonts w:cs="Times New Roman"/>
@@ -4754,33 +4686,72 @@
         </w:rPr>
         <w:t>Zoodata</w:t>
       </w:r>
-      <w:proofErr w:type="spellEnd"/>
       <w:r>
         <w:rPr>
           <w:rFonts w:cs="Times New Roman"/>
         </w:rPr>
-        <w:t xml:space="preserve"> is an IT solution provide with twenty-one years of experience, founded in Perth, Western Australia and cooperates within different sectors and departments including health, government and corporates. </w:t>
+        <w:t xml:space="preserve"> is an IT solution provide</w:t>
       </w:r>
       <w:r>
         <w:rPr>
           <w:rFonts w:cs="Times New Roman"/>
         </w:rPr>
-        <w:t>With extensive experiences and rich expertise,</w:t>
+        <w:t>r</w:t>
       </w:r>
       <w:r>
         <w:rPr>
           <w:rFonts w:cs="Times New Roman"/>
         </w:rPr>
-        <w:t xml:space="preserve"> </w:t>
-      </w:r>
-      <w:proofErr w:type="spellStart"/>
+        <w:t xml:space="preserve"> with twenty-</w:t>
+      </w:r>
       <w:r>
         <w:rPr>
           <w:rFonts w:cs="Times New Roman"/>
         </w:rPr>
-        <w:t>Zoodata</w:t>
-      </w:r>
-      <w:proofErr w:type="spellEnd"/>
+        <w:t>four</w:t>
+      </w:r>
+      <w:r>
+        <w:rPr>
+          <w:rFonts w:cs="Times New Roman"/>
+        </w:rPr>
+        <w:t xml:space="preserve"> years of experience, founded in Perth, Western Australia and </w:t>
+      </w:r>
+      <w:r>
+        <w:rPr>
+          <w:rFonts w:cs="Times New Roman"/>
+        </w:rPr>
+        <w:t>services</w:t>
+      </w:r>
+      <w:r>
+        <w:rPr>
+          <w:rFonts w:cs="Times New Roman"/>
+        </w:rPr>
+        <w:t xml:space="preserve"> different sectors and departments including health, government and </w:t>
+      </w:r>
+      <w:r>
+        <w:rPr>
+          <w:rFonts w:cs="Times New Roman"/>
+        </w:rPr>
+        <w:t>privates</w:t>
+      </w:r>
+      <w:r>
+        <w:rPr>
+          <w:rFonts w:cs="Times New Roman"/>
+        </w:rPr>
+        <w:t xml:space="preserve">. </w:t>
+      </w:r>
+      <w:r>
+        <w:rPr>
+          <w:rFonts w:cs="Times New Roman"/>
+        </w:rPr>
+        <w:t>With extensive experience and rich expertise,</w:t>
+      </w:r>
+      <w:r>
+        <w:rPr>
+          <w:rFonts w:cs="Times New Roman"/>
+        </w:rPr>
+        <w:t xml:space="preserve"> Zoodata</w:t>
+      </w:r>
       <w:r>
         <w:rPr>
           <w:rFonts w:cs="Times New Roman"/>
@@ -4851,7 +4822,31 @@
         <w:rPr>
           <w:rFonts w:cs="Times New Roman"/>
         </w:rPr>
-        <w:t xml:space="preserve"> is web application and it was designed to replace the timesheet system which as still utilized by the client. The previous timesheet system called </w:t>
+        <w:t xml:space="preserve"> is web application</w:t>
+      </w:r>
+      <w:r>
+        <w:rPr>
+          <w:rFonts w:cs="Times New Roman"/>
+        </w:rPr>
+        <w:t>,</w:t>
+      </w:r>
+      <w:r>
+        <w:rPr>
+          <w:rFonts w:cs="Times New Roman"/>
+        </w:rPr>
+        <w:t xml:space="preserve"> it was designed to replace the timesheet system which </w:t>
+      </w:r>
+      <w:r>
+        <w:rPr>
+          <w:rFonts w:cs="Times New Roman"/>
+        </w:rPr>
+        <w:t>í currently</w:t>
+      </w:r>
+      <w:r>
+        <w:rPr>
+          <w:rFonts w:cs="Times New Roman"/>
+        </w:rPr>
+        <w:t xml:space="preserve"> still utilized by the client. The previous timesheet system called </w:t>
       </w:r>
       <w:r>
         <w:rPr>
@@ -4859,14 +4854,13 @@
           <w:b/>
           <w:bCs/>
         </w:rPr>
-        <w:lastRenderedPageBreak/>
         <w:t>Task Tracker</w:t>
       </w:r>
       <w:r>
         <w:rPr>
           <w:rFonts w:cs="Times New Roman"/>
         </w:rPr>
-        <w:t>. Currently, the new timesheet system, Zookeeper is still in development stages and require to add more feature into its system.</w:t>
+        <w:t>. Currently, the new timesheet system Zookeeper is still in development stages and require to add more feature into its system.</w:t>
       </w:r>
     </w:p>
     <w:p>
@@ -4910,31 +4904,19 @@
       </w:pPr>
       <w:bookmarkStart w:id="9" w:name="_Toc47827739"/>
       <w:r>
+        <w:lastRenderedPageBreak/>
         <w:t>Rationale</w:t>
       </w:r>
       <w:bookmarkEnd w:id="9"/>
     </w:p>
     <w:p>
       <w:r>
-        <w:t xml:space="preserve">[ More detail about the current Zookeeper </w:t>
-      </w:r>
-      <w:proofErr w:type="gramStart"/>
-      <w:r>
-        <w:t>system ]</w:t>
-      </w:r>
-      <w:proofErr w:type="gramEnd"/>
+        <w:t>[ More detail about the current Zookeeper system ]</w:t>
+      </w:r>
     </w:p>
     <w:p>
       <w:r>
-        <w:t xml:space="preserve">[ Add a diagram of Zookeeper </w:t>
-      </w:r>
-      <w:proofErr w:type="gramStart"/>
-      <w:r>
-        <w:t>system ]</w:t>
-      </w:r>
-      <w:proofErr w:type="gramEnd"/>
-      <w:r>
-        <w:t xml:space="preserve"> </w:t>
+        <w:t xml:space="preserve">[ Add a diagram of Zookeeper system ] </w:t>
       </w:r>
     </w:p>
     <w:p/>
@@ -5125,7 +5107,19 @@
         <w:rPr>
           <w:rFonts w:cs="Times New Roman"/>
         </w:rPr>
-        <w:t>replace the existing timesheet system called Time Tracker which as still utilized by the client.</w:t>
+        <w:t xml:space="preserve">replace the existing timesheet system called </w:t>
+      </w:r>
+      <w:r>
+        <w:rPr>
+          <w:rFonts w:cs="Times New Roman"/>
+        </w:rPr>
+        <w:t>Task</w:t>
+      </w:r>
+      <w:r>
+        <w:rPr>
+          <w:rFonts w:cs="Times New Roman"/>
+        </w:rPr>
+        <w:t xml:space="preserve"> Tracker which as still utilized by the client.</w:t>
       </w:r>
     </w:p>
     <w:p>
@@ -5137,7 +5131,6 @@
       </w:pPr>
       <w:bookmarkStart w:id="11" w:name="_Toc48040744"/>
       <w:r>
-        <w:lastRenderedPageBreak/>
         <w:t>Objectives of the project</w:t>
       </w:r>
       <w:bookmarkEnd w:id="11"/>
@@ -5158,15 +5151,7 @@
         <w:t xml:space="preserve"> and optimise</w:t>
       </w:r>
       <w:r>
-        <w:t xml:space="preserve"> a website application using C#, </w:t>
-      </w:r>
-      <w:proofErr w:type="spellStart"/>
-      <w:r>
-        <w:t>Blazor</w:t>
-      </w:r>
-      <w:proofErr w:type="spellEnd"/>
-      <w:r>
-        <w:t xml:space="preserve">, </w:t>
+        <w:t xml:space="preserve"> a website application using C#, Blazor, </w:t>
       </w:r>
       <w:r>
         <w:t>Entity Framework</w:t>
@@ -5200,7 +5185,13 @@
         <w:t xml:space="preserve">- </w:t>
       </w:r>
       <w:r>
-        <w:t>Make database connections</w:t>
+        <w:t>Setup</w:t>
+      </w:r>
+      <w:r>
+        <w:t xml:space="preserve"> connections</w:t>
+      </w:r>
+      <w:r>
+        <w:t xml:space="preserve"> to the database</w:t>
       </w:r>
     </w:p>
     <w:p>
@@ -5240,10 +5231,46 @@
         <w:t>Before companies begin using timesheets, time periods are defined in the system. Most</w:t>
       </w:r>
       <w:r>
-        <w:t xml:space="preserve"> of companies or organizations</w:t>
-      </w:r>
-      <w:r>
-        <w:t xml:space="preserve"> have a self-service module for employees to enter their time after supervisors set up parameters. </w:t>
+        <w:t xml:space="preserve"> companies or organizations</w:t>
+      </w:r>
+      <w:r>
+        <w:t xml:space="preserve"> have a self-service module for employees to enter their time after supervisors set up parameters</w:t>
+      </w:r>
+      <w:sdt>
+        <w:sdtPr>
+          <w:id w:val="-1810542677"/>
+          <w:citation/>
+        </w:sdtPr>
+        <w:sdtContent>
+          <w:r>
+            <w:fldChar w:fldCharType="begin"/>
+          </w:r>
+          <w:r>
+            <w:rPr>
+              <w:lang w:val="en-US"/>
+            </w:rPr>
+            <w:instrText xml:space="preserve"> CITATION Mit16 \l 1033 </w:instrText>
+          </w:r>
+          <w:r>
+            <w:fldChar w:fldCharType="separate"/>
+          </w:r>
+          <w:r>
+            <w:rPr>
+              <w:noProof/>
+              <w:lang w:val="en-US"/>
+            </w:rPr>
+            <w:t xml:space="preserve"> (Mitrefinch, 2016)</w:t>
+          </w:r>
+          <w:r>
+            <w:fldChar w:fldCharType="end"/>
+          </w:r>
+        </w:sdtContent>
+      </w:sdt>
+      <w:r>
+        <w:t>.</w:t>
+      </w:r>
+      <w:r>
+        <w:t xml:space="preserve"> </w:t>
       </w:r>
       <w:r>
         <w:t>This module usually</w:t>
@@ -5285,13 +5312,22 @@
         <w:t xml:space="preserve">workers </w:t>
       </w:r>
       <w:r>
-        <w:t xml:space="preserve">can be able to </w:t>
-      </w:r>
-      <w:r>
-        <w:t>cheat the system by exaggerating fake information</w:t>
-      </w:r>
-      <w:r>
-        <w:t>, which causes the waste in time and budget of the companies</w:t>
+        <w:t>are</w:t>
+      </w:r>
+      <w:r>
+        <w:t xml:space="preserve"> able to </w:t>
+      </w:r>
+      <w:r>
+        <w:t xml:space="preserve">cheat the system by </w:t>
+      </w:r>
+      <w:r>
+        <w:t>providing</w:t>
+      </w:r>
+      <w:r>
+        <w:t xml:space="preserve"> fake information</w:t>
+      </w:r>
+      <w:r>
+        <w:t>, which causes waste in time and budget of the companies</w:t>
       </w:r>
       <w:r>
         <w:t>.</w:t>
@@ -5305,6 +5341,7 @@
         <w:jc w:val="both"/>
       </w:pPr>
       <w:r>
+        <w:lastRenderedPageBreak/>
         <w:t>T</w:t>
       </w:r>
       <w:r>
@@ -5315,6 +5352,48 @@
       </w:r>
       <w:r>
         <w:t>Even when contractors work seasonally or at multiple locations, one centralized time tracking module can help to secure accurate payroll data.</w:t>
+      </w:r>
+      <w:r>
+        <w:t xml:space="preserve"> </w:t>
+      </w:r>
+      <w:r>
+        <w:t>Tracking time accurately, whether for regular employees, mobile workers or contractors, helps to reduce payroll costs</w:t>
+      </w:r>
+      <w:sdt>
+        <w:sdtPr>
+          <w:id w:val="-417101022"/>
+          <w:citation/>
+        </w:sdtPr>
+        <w:sdtContent>
+          <w:r>
+            <w:fldChar w:fldCharType="begin"/>
+          </w:r>
+          <w:r>
+            <w:rPr>
+              <w:lang w:val="en-US"/>
+            </w:rPr>
+            <w:instrText xml:space="preserve"> CITATION Zoh19 \l 1033 </w:instrText>
+          </w:r>
+          <w:r>
+            <w:fldChar w:fldCharType="separate"/>
+          </w:r>
+          <w:r>
+            <w:rPr>
+              <w:noProof/>
+              <w:lang w:val="en-US"/>
+            </w:rPr>
+            <w:t xml:space="preserve"> (Zoho, 2019)</w:t>
+          </w:r>
+          <w:r>
+            <w:fldChar w:fldCharType="end"/>
+          </w:r>
+        </w:sdtContent>
+      </w:sdt>
+      <w:r>
+        <w:t>.</w:t>
+      </w:r>
+      <w:r>
+        <w:t xml:space="preserve"> </w:t>
       </w:r>
     </w:p>
     <w:p>
@@ -5322,28 +5401,21 @@
         <w:jc w:val="both"/>
       </w:pPr>
       <w:r>
-        <w:t>Tracking time accurately, whether for regular employees, mobile workers or contractors, helps to reduce payroll costs.</w:t>
+        <w:t>Employers have a more efficient system for each category of workers.</w:t>
+      </w:r>
+      <w:r>
+        <w:t xml:space="preserve"> It is due to the fact that</w:t>
       </w:r>
       <w:r>
         <w:t xml:space="preserve"> </w:t>
       </w:r>
       <w:r>
-        <w:t>Employers have a more efficient system for each category of workers.</w:t>
-      </w:r>
-      <w:r>
-        <w:t xml:space="preserve"> It is due to the fact that</w:t>
-      </w:r>
-      <w:r>
-        <w:t xml:space="preserve"> </w:t>
-      </w:r>
-      <w:r>
         <w:t xml:space="preserve">managers are able to </w:t>
       </w:r>
       <w:r>
         <w:t xml:space="preserve">determine </w:t>
       </w:r>
       <w:r>
-        <w:lastRenderedPageBreak/>
         <w:t xml:space="preserve">and utilize </w:t>
       </w:r>
       <w:r>
@@ -5406,7 +5478,10 @@
         <w:jc w:val="both"/>
       </w:pPr>
       <w:r>
-        <w:t>It is true that with the rise of technology, most of companies and organizations use modern software instead of hard-copy for task management. This enhances the work efficiency by narrow down the time for recording, seeking and allocating data.</w:t>
+        <w:t>W</w:t>
+      </w:r>
+      <w:r>
+        <w:t>ith the rise of technology, most of companies and organizations use modern software instead of hard-copy for task management. This enhances the work efficiency by narrow down the time for recording, seeking and allocating data.</w:t>
       </w:r>
     </w:p>
     <w:p>
@@ -5414,66 +5489,7 @@
         <w:jc w:val="both"/>
       </w:pPr>
       <w:r>
-        <w:t xml:space="preserve">Therefore, </w:t>
-      </w:r>
-      <w:proofErr w:type="spellStart"/>
-      <w:r>
-        <w:t>Zoodata</w:t>
-      </w:r>
-      <w:proofErr w:type="spellEnd"/>
-      <w:r>
-        <w:t xml:space="preserve"> which is </w:t>
-      </w:r>
-      <w:r>
-        <w:t>a full-service Digital consultancy</w:t>
-      </w:r>
-      <w:r>
-        <w:t xml:space="preserve"> </w:t>
-      </w:r>
-      <w:r>
-        <w:t>particularly in the government sector</w:t>
-      </w:r>
-      <w:r>
-        <w:t xml:space="preserve"> has developed a </w:t>
-      </w:r>
-      <w:r>
-        <w:t>Task Tracker</w:t>
-      </w:r>
-      <w:r>
-        <w:t xml:space="preserve"> project</w:t>
-      </w:r>
-      <w:r>
-        <w:t xml:space="preserve"> for 5 years</w:t>
-      </w:r>
-      <w:r>
-        <w:t>. This project is a</w:t>
-      </w:r>
-      <w:r>
-        <w:t>n</w:t>
-      </w:r>
-      <w:r>
-        <w:t xml:space="preserve"> </w:t>
-      </w:r>
-      <w:r>
-        <w:t>application</w:t>
-      </w:r>
-      <w:r>
-        <w:t xml:space="preserve"> system that help users to manage tasks by creating, updating, deleting or allocating tasks to any individuals</w:t>
-      </w:r>
-      <w:r>
-        <w:t xml:space="preserve">. Last year, a group of students coming from Curtin University joined into the project and </w:t>
-      </w:r>
-      <w:r>
-        <w:t>cooperate to build and upgrade web-based system called Zookeeper which is extended from Task Tracker</w:t>
-      </w:r>
-      <w:r>
-        <w:t>. However, the project was not on the right track and exists various issues</w:t>
-      </w:r>
-      <w:r>
-        <w:t xml:space="preserve"> needed to be handled</w:t>
-      </w:r>
-      <w:r>
-        <w:t>.</w:t>
+        <w:t>Therefore, Zoodata which is a full-service Digital consultancy particularly in the government sector has developed a Task Tracker project for 5 years. This project is an application system that helps users to manage tasks by creating, updating, deleting or allocating tasks to any individuals. Last year, Task Tracker was upgraded to a web-based system called Zookeeper. However, there are various issues needed to be fixed and new features need to be implemented.</w:t>
       </w:r>
     </w:p>
     <w:p>
@@ -5487,13 +5503,25 @@
         <w:t>his project will focus on</w:t>
       </w:r>
       <w:r>
-        <w:t xml:space="preserve"> learning about existing </w:t>
+        <w:t xml:space="preserve"> learning about </w:t>
+      </w:r>
+      <w:r>
+        <w:t xml:space="preserve">the </w:t>
+      </w:r>
+      <w:r>
+        <w:t xml:space="preserve">existing </w:t>
       </w:r>
       <w:r>
         <w:t xml:space="preserve">Zookeeper </w:t>
       </w:r>
       <w:r>
-        <w:t xml:space="preserve">project, completing several unfinished features, proposing some test and develop new </w:t>
+        <w:t>project, completing several unfinished features, proposing some test</w:t>
+      </w:r>
+      <w:r>
+        <w:t>s</w:t>
+      </w:r>
+      <w:r>
+        <w:t xml:space="preserve"> and develop new </w:t>
       </w:r>
       <w:r>
         <w:t>functionality</w:t>
@@ -5532,7 +5560,6 @@
       </w:pPr>
       <w:bookmarkStart w:id="13" w:name="_Toc48040746"/>
       <w:r>
-        <w:lastRenderedPageBreak/>
         <w:t>Review of literature</w:t>
       </w:r>
       <w:bookmarkEnd w:id="13"/>
@@ -5579,7 +5606,7 @@
     </w:p>
     <w:p>
       <w:r>
-        <w:t>There are a various ways and steps to gather and analyse information</w:t>
+        <w:t>There are various ways and steps to gather and analyse information</w:t>
       </w:r>
       <w:r>
         <w:t>.</w:t>
@@ -5590,13 +5617,8 @@
       <w:r>
         <w:t xml:space="preserve"> </w:t>
       </w:r>
-      <w:proofErr w:type="spellStart"/>
-      <w:r>
-        <w:t>Zoodata</w:t>
-      </w:r>
-      <w:proofErr w:type="spellEnd"/>
-      <w:r>
-        <w:t xml:space="preserve"> has used Agile methodology as a project management process</w:t>
+      <w:r>
+        <w:t>Zoodata has used Agile methodology as a project management process</w:t>
       </w:r>
       <w:r>
         <w:t>.</w:t>
@@ -5605,73 +5627,68 @@
         <w:t xml:space="preserve"> </w:t>
       </w:r>
       <w:r>
-        <w:t xml:space="preserve">To be more specific, Agile is a project management methodology that </w:t>
-      </w:r>
-      <w:r>
-        <w:t>run several short development cycles which is called sprints. This methodology allows teams to adapt to changes quickly and deliver outcome frequently to the clients, which enable clients to keep track with the progress of the project and request for changes if necessary.</w:t>
+        <w:t xml:space="preserve">Agile is a project management </w:t>
+      </w:r>
+      <w:r>
+        <w:lastRenderedPageBreak/>
+        <w:t xml:space="preserve">methodology that </w:t>
+      </w:r>
+      <w:r>
+        <w:t>run</w:t>
+      </w:r>
+      <w:r>
+        <w:t>s</w:t>
+      </w:r>
+      <w:r>
+        <w:t xml:space="preserve"> several short development cycles which </w:t>
+      </w:r>
+      <w:r>
+        <w:t>are</w:t>
+      </w:r>
+      <w:r>
+        <w:t xml:space="preserve"> called sprints</w:t>
       </w:r>
       <w:r>
         <w:t xml:space="preserve"> </w:t>
       </w:r>
-      <w:r>
-        <w:t xml:space="preserve">In the Agile management process, </w:t>
-      </w:r>
-      <w:r>
-        <w:t>t</w:t>
-      </w:r>
-      <w:r>
-        <w:t>here are a variety of ways to gather necessary requirements</w:t>
-      </w:r>
-      <w:r>
-        <w:t xml:space="preserve"> of the project from the clients</w:t>
-      </w:r>
-      <w:r>
-        <w:t xml:space="preserve">. </w:t>
-      </w:r>
-      <w:r>
-        <w:t>T</w:t>
-      </w:r>
-      <w:r>
-        <w:t>he business requirement should be discussed and documented from the meeting between the clients and project manager</w:t>
-      </w:r>
-      <w:r>
-        <w:t>. Functional requirement should be collected through all team members from different discipline in order to meet the business requirement. Implementation requirement should be gathered when a meeting between Project Manager</w:t>
-      </w:r>
-      <w:r>
-        <w:t xml:space="preserve"> </w:t>
-      </w:r>
-      <w:r>
-        <w:t>and team members</w:t>
-      </w:r>
-      <w:r>
-        <w:t>. After that, these requirements will be</w:t>
-      </w:r>
-      <w:r>
-        <w:t xml:space="preserve"> chopped down and</w:t>
-      </w:r>
-      <w:r>
-        <w:t xml:space="preserve"> produced in form of backlogs</w:t>
-      </w:r>
-      <w:r>
-        <w:t xml:space="preserve"> containing user’s story before being picked up and developed by team members. Finally, the outcome of this sprint </w:t>
-      </w:r>
-      <w:r>
-        <w:t>will be introduced and evaluated</w:t>
-      </w:r>
-      <w:r>
-        <w:t>.</w:t>
-      </w:r>
-      <w:r>
-        <w:t xml:space="preserve"> </w:t>
-      </w:r>
-      <w:r>
-        <w:t>Th</w:t>
-      </w:r>
-      <w:r>
-        <w:t>e</w:t>
-      </w:r>
-      <w:r>
-        <w:t xml:space="preserve"> sprint will be repeated until releasing final product.</w:t>
+      <w:sdt>
+        <w:sdtPr>
+          <w:id w:val="-1438365235"/>
+          <w:citation/>
+        </w:sdtPr>
+        <w:sdtContent>
+          <w:r>
+            <w:fldChar w:fldCharType="begin"/>
+          </w:r>
+          <w:r>
+            <w:rPr>
+              <w:lang w:val="en-US"/>
+            </w:rPr>
+            <w:instrText xml:space="preserve"> CITATION Wor19 \l 1033 </w:instrText>
+          </w:r>
+          <w:r>
+            <w:fldChar w:fldCharType="separate"/>
+          </w:r>
+          <w:r>
+            <w:rPr>
+              <w:noProof/>
+              <w:lang w:val="en-US"/>
+            </w:rPr>
+            <w:t>(Workfront, 2019)</w:t>
+          </w:r>
+          <w:r>
+            <w:fldChar w:fldCharType="end"/>
+          </w:r>
+        </w:sdtContent>
+      </w:sdt>
+      <w:r>
+        <w:t xml:space="preserve">. This methodology allows teams to adapt to changes quickly and deliver outcome frequently to the clients, which enable clients to keep track </w:t>
+      </w:r>
+      <w:r>
+        <w:t>of</w:t>
+      </w:r>
+      <w:r>
+        <w:t xml:space="preserve"> the progress of the project and request for changes if necessary.</w:t>
       </w:r>
       <w:r>
         <w:t xml:space="preserve"> </w:t>
@@ -5679,137 +5696,170 @@
     </w:p>
     <w:p>
       <w:r>
-        <w:t>After the being analysing, The Zookeeper project should be able to handle these following issues:</w:t>
+        <w:t xml:space="preserve">In the Agile management process, </w:t>
+      </w:r>
+      <w:r>
+        <w:t>t</w:t>
+      </w:r>
+      <w:r>
+        <w:t>here are a variety of ways to gather</w:t>
+      </w:r>
+      <w:r>
+        <w:t xml:space="preserve"> the</w:t>
+      </w:r>
+      <w:r>
+        <w:t xml:space="preserve"> necessary requirements</w:t>
+      </w:r>
+      <w:r>
+        <w:t xml:space="preserve"> of the project from the clients</w:t>
+      </w:r>
+      <w:r>
+        <w:t xml:space="preserve">. </w:t>
+      </w:r>
+      <w:r>
+        <w:t>T</w:t>
+      </w:r>
+      <w:r>
+        <w:t>he business requirement should be discussed and documented from the meeting between the clients and project manager</w:t>
+      </w:r>
+      <w:r>
+        <w:t>. Functional requirement should be collected through all team members from different discipline</w:t>
+      </w:r>
+      <w:r>
+        <w:t>s</w:t>
+      </w:r>
+      <w:r>
+        <w:t xml:space="preserve"> in order to meet the business requirement. Implementation requirement should be gathered when a meeting between Project Manager</w:t>
+      </w:r>
+      <w:r>
+        <w:t xml:space="preserve"> </w:t>
+      </w:r>
+      <w:r>
+        <w:t>and team members</w:t>
+      </w:r>
+      <w:r>
+        <w:t xml:space="preserve"> </w:t>
+      </w:r>
+      <w:sdt>
+        <w:sdtPr>
+          <w:id w:val="-364523822"/>
+          <w:citation/>
+        </w:sdtPr>
+        <w:sdtContent>
+          <w:r>
+            <w:fldChar w:fldCharType="begin"/>
+          </w:r>
+          <w:r>
+            <w:rPr>
+              <w:lang w:val="en-US"/>
+            </w:rPr>
+            <w:instrText xml:space="preserve"> CITATION Nic19 \l 1033 </w:instrText>
+          </w:r>
+          <w:r>
+            <w:fldChar w:fldCharType="separate"/>
+          </w:r>
+          <w:r>
+            <w:rPr>
+              <w:noProof/>
+              <w:lang w:val="en-US"/>
+            </w:rPr>
+            <w:t>(Melville, 2019)</w:t>
+          </w:r>
+          <w:r>
+            <w:fldChar w:fldCharType="end"/>
+          </w:r>
+        </w:sdtContent>
+      </w:sdt>
+      <w:r>
+        <w:t xml:space="preserve">. </w:t>
       </w:r>
     </w:p>
     <w:p>
-      <w:pPr>
-        <w:pStyle w:val="ListParagraph"/>
-        <w:numPr>
-          <w:ilvl w:val="0"/>
-          <w:numId w:val="23"/>
-        </w:numPr>
-      </w:pPr>
-      <w:r>
-        <w:t>Automatic reminder email should</w:t>
-      </w:r>
-      <w:r>
-        <w:t xml:space="preserve"> be</w:t>
-      </w:r>
-      <w:r>
-        <w:t xml:space="preserve"> implemented</w:t>
+      <w:r>
+        <w:t>T</w:t>
+      </w:r>
+      <w:r>
+        <w:t>hese requirements will be</w:t>
+      </w:r>
+      <w:r>
+        <w:t xml:space="preserve"> </w:t>
+      </w:r>
+      <w:r>
+        <w:t>broken</w:t>
+      </w:r>
+      <w:r>
+        <w:t xml:space="preserve"> down and</w:t>
+      </w:r>
+      <w:r>
+        <w:t xml:space="preserve"> produced in form of backlogs</w:t>
+      </w:r>
+      <w:r>
+        <w:t xml:space="preserve"> containing user</w:t>
+      </w:r>
+      <w:r>
+        <w:t xml:space="preserve"> </w:t>
+      </w:r>
+      <w:r>
+        <w:t>stor</w:t>
+      </w:r>
+      <w:r>
+        <w:t>ies</w:t>
+      </w:r>
+      <w:r>
+        <w:t xml:space="preserve"> before being picked up and developed by team members. </w:t>
+      </w:r>
+      <w:r>
+        <w:t>T</w:t>
+      </w:r>
+      <w:r>
+        <w:t xml:space="preserve">he outcome of this sprint </w:t>
+      </w:r>
+      <w:r>
+        <w:t>will be introduced and evaluated</w:t>
+      </w:r>
+      <w:r>
+        <w:t>.</w:t>
+      </w:r>
+      <w:r>
+        <w:t xml:space="preserve"> </w:t>
+      </w:r>
+      <w:r>
+        <w:t>Th</w:t>
+      </w:r>
+      <w:r>
+        <w:t>e</w:t>
+      </w:r>
+      <w:r>
+        <w:t xml:space="preserve"> sprint will be repeated until releasing</w:t>
+      </w:r>
+      <w:r>
+        <w:t xml:space="preserve"> the</w:t>
+      </w:r>
+      <w:r>
+        <w:t xml:space="preserve"> final product.</w:t>
+      </w:r>
+      <w:r>
+        <w:t xml:space="preserve"> </w:t>
       </w:r>
     </w:p>
     <w:p>
-      <w:pPr>
-        <w:pStyle w:val="ListParagraph"/>
-        <w:numPr>
-          <w:ilvl w:val="0"/>
-          <w:numId w:val="23"/>
-        </w:numPr>
-      </w:pPr>
-      <w:r>
-        <w:t>Leave can be added to submitted/approved timesheets</w:t>
-      </w:r>
-    </w:p>
-    <w:p>
-      <w:pPr>
-        <w:pStyle w:val="ListParagraph"/>
-        <w:numPr>
-          <w:ilvl w:val="0"/>
-          <w:numId w:val="23"/>
-        </w:numPr>
-      </w:pPr>
-      <w:r>
-        <w:t>Users are able to setup reminder email manually</w:t>
-      </w:r>
-    </w:p>
-    <w:p>
-      <w:pPr>
-        <w:pStyle w:val="ListParagraph"/>
-        <w:numPr>
-          <w:ilvl w:val="0"/>
-          <w:numId w:val="23"/>
-        </w:numPr>
-      </w:pPr>
-      <w:r>
-        <w:t>Handle browser events on timesheet page</w:t>
-      </w:r>
-    </w:p>
-    <w:p>
-      <w:pPr>
-        <w:pStyle w:val="ListParagraph"/>
-        <w:numPr>
-          <w:ilvl w:val="0"/>
-          <w:numId w:val="23"/>
-        </w:numPr>
-      </w:pPr>
-      <w:r>
-        <w:rPr>
-          <w:lang w:eastAsia="en-AU"/>
-        </w:rPr>
-        <w:t>Warn when unsaved changes have been made</w:t>
-      </w:r>
-      <w:r>
-        <w:rPr>
-          <w:rFonts w:ascii="Calibri" w:eastAsia="Times New Roman" w:hAnsi="Calibri" w:cs="Calibri"/>
-          <w:color w:val="000000"/>
-          <w:sz w:val="22"/>
-          <w:szCs w:val="22"/>
-          <w:lang w:eastAsia="en-AU"/>
-        </w:rPr>
-        <w:t xml:space="preserve"> </w:t>
-      </w:r>
-      <w:r>
-        <w:t>in browser</w:t>
-      </w:r>
-    </w:p>
-    <w:p>
-      <w:pPr>
-        <w:pStyle w:val="ListParagraph"/>
-        <w:numPr>
-          <w:ilvl w:val="0"/>
-          <w:numId w:val="23"/>
-        </w:numPr>
-      </w:pPr>
-      <w:r>
-        <w:t>Allows users to specifically pick colours that they like in order to start the personalisation process</w:t>
-      </w:r>
-    </w:p>
-    <w:p>
-      <w:pPr>
-        <w:pStyle w:val="ListParagraph"/>
-        <w:numPr>
-          <w:ilvl w:val="0"/>
-          <w:numId w:val="23"/>
-        </w:numPr>
-      </w:pPr>
-      <w:r>
-        <w:t>Email notification when timesheet is approved/rejected</w:t>
-      </w:r>
-    </w:p>
-    <w:p>
-      <w:pPr>
-        <w:pStyle w:val="ListParagraph"/>
-        <w:numPr>
-          <w:ilvl w:val="0"/>
-          <w:numId w:val="23"/>
-        </w:numPr>
-      </w:pPr>
-      <w:r>
-        <w:t>Automatically submit timesheet for weeks on leave</w:t>
-      </w:r>
-    </w:p>
-    <w:p>
-      <w:pPr>
-        <w:pStyle w:val="ListParagraph"/>
-        <w:numPr>
-          <w:ilvl w:val="0"/>
-          <w:numId w:val="23"/>
-        </w:numPr>
-      </w:pPr>
-      <w:r>
-        <w:t>After logout, user should be redirected back to the login page instead of being randomly offloaded.</w:t>
+      <w:r>
+        <w:t xml:space="preserve">After </w:t>
+      </w:r>
+      <w:r>
+        <w:t>gathering and</w:t>
+      </w:r>
+      <w:r>
+        <w:t xml:space="preserve"> analys</w:t>
+      </w:r>
+      <w:r>
+        <w:t>ing the requirement</w:t>
+      </w:r>
+      <w:r>
+        <w:t xml:space="preserve">, The Zookeeper project should be </w:t>
+      </w:r>
+      <w:r>
+        <w:t>developed to fix the bugs including setting up reminder email manually, handling browser events on timesheet page or warning users when unsaved changes have been made in browsers. Zookeeper should also implement new features like allowing users to specifically pick colours to start process or automatically submitting timesheet for weeks on leave.</w:t>
       </w:r>
       <w:bookmarkStart w:id="15" w:name="_GoBack"/>
       <w:bookmarkEnd w:id="15"/>
@@ -6464,17 +6514,8 @@
                 <w:rFonts w:cs="Times New Roman"/>
                 <w:bCs/>
               </w:rPr>
-              <w:t xml:space="preserve">HTML, CSS and </w:t>
-            </w:r>
-            <w:proofErr w:type="spellStart"/>
-            <w:r>
-              <w:rPr>
-                <w:rFonts w:cs="Times New Roman"/>
-                <w:bCs/>
-              </w:rPr>
-              <w:t>Javascript</w:t>
-            </w:r>
-            <w:proofErr w:type="spellEnd"/>
+              <w:t>HTML, CSS and Javascript</w:t>
+            </w:r>
           </w:p>
           <w:p>
             <w:pPr>
@@ -6802,15 +6843,7 @@
           </w:tcPr>
           <w:p>
             <w:r>
-              <w:t xml:space="preserve">Hypertext </w:t>
-            </w:r>
-            <w:proofErr w:type="spellStart"/>
-            <w:r>
-              <w:t>Markup</w:t>
-            </w:r>
-            <w:proofErr w:type="spellEnd"/>
-            <w:r>
-              <w:t xml:space="preserve"> Language</w:t>
+              <w:t>Hypertext Markup Language</w:t>
             </w:r>
           </w:p>
         </w:tc>
@@ -6868,11 +6901,9 @@
             <w:vAlign w:val="center"/>
           </w:tcPr>
           <w:p>
-            <w:proofErr w:type="spellStart"/>
             <w:r>
               <w:t>Javascript</w:t>
             </w:r>
-            <w:proofErr w:type="spellEnd"/>
           </w:p>
         </w:tc>
         <w:tc>
@@ -7007,78 +7038,187 @@
       </w:r>
       <w:bookmarkEnd w:id="20"/>
     </w:p>
-    <w:p>
-      <w:pPr>
-        <w:pStyle w:val="TNR-2"/>
-      </w:pPr>
-      <w:hyperlink r:id="rId8" w:anchor=":~:text=Timesheets%20let%20you%20know%20exactly,and%20cost%20your%20company%20money." w:history="1">
-        <w:r>
-          <w:rPr>
-            <w:rStyle w:val="Hyperlink"/>
-          </w:rPr>
-          <w:t>https://www.zoho.com/au/invoice/what-is-a-timesheet/#:~:text=Timesheets%20let%20you%20know%20exactly,and%20cost%20your%20company%20money.</w:t>
-        </w:r>
-      </w:hyperlink>
-    </w:p>
-    <w:p>
-      <w:pPr>
-        <w:pStyle w:val="TNR-1"/>
-        <w:numPr>
-          <w:ilvl w:val="0"/>
-          <w:numId w:val="0"/>
-        </w:numPr>
-        <w:ind w:left="360"/>
-      </w:pPr>
-    </w:p>
-    <w:p>
-      <w:pPr>
-        <w:jc w:val="both"/>
+    <w:sdt>
+      <w:sdtPr>
+        <w:id w:val="-299229686"/>
+        <w:docPartObj>
+          <w:docPartGallery w:val="Bibliographies"/>
+          <w:docPartUnique/>
+        </w:docPartObj>
+      </w:sdtPr>
+      <w:sdtEndPr>
         <w:rPr>
-          <w:rFonts w:cs="Times New Roman"/>
+          <w:rFonts w:ascii="Times New Roman" w:eastAsiaTheme="minorHAnsi" w:hAnsi="Times New Roman" w:cs="Times New Roman (Body CS)"/>
+          <w:color w:val="auto"/>
+          <w:sz w:val="24"/>
+          <w:szCs w:val="24"/>
         </w:rPr>
-      </w:pPr>
-      <w:hyperlink r:id="rId9" w:history="1">
-        <w:r>
-          <w:rPr>
-            <w:rStyle w:val="Hyperlink"/>
-          </w:rPr>
-          <w:t>https://mitrefinch.com/blog/what-is-a-timesheet-and-how-does-it-work/</w:t>
-        </w:r>
-      </w:hyperlink>
-    </w:p>
-    <w:p>
-      <w:pPr>
-        <w:jc w:val="both"/>
-        <w:rPr>
-          <w:rFonts w:cs="Times New Roman"/>
-          <w:vertAlign w:val="subscript"/>
-        </w:rPr>
-      </w:pPr>
-    </w:p>
-    <w:p>
-      <w:hyperlink r:id="rId10" w:history="1">
-        <w:r>
-          <w:rPr>
-            <w:rStyle w:val="Hyperlink"/>
-          </w:rPr>
-          <w:t>https://www.workfront.com/project-management/methodologies/agile</w:t>
-        </w:r>
-      </w:hyperlink>
-    </w:p>
+      </w:sdtEndPr>
+      <w:sdtContent>
+        <w:p>
+          <w:pPr>
+            <w:pStyle w:val="Heading1"/>
+          </w:pPr>
+          <w:r>
+            <w:t>References</w:t>
+          </w:r>
+        </w:p>
+        <w:sdt>
+          <w:sdtPr>
+            <w:id w:val="-573587230"/>
+            <w:bibliography/>
+          </w:sdtPr>
+          <w:sdtContent>
+            <w:p>
+              <w:pPr>
+                <w:pStyle w:val="Bibliography"/>
+                <w:ind w:left="720" w:hanging="720"/>
+                <w:rPr>
+                  <w:noProof/>
+                </w:rPr>
+              </w:pPr>
+              <w:r>
+                <w:fldChar w:fldCharType="begin"/>
+              </w:r>
+              <w:r>
+                <w:instrText xml:space="preserve"> BIBLIOGRAPHY </w:instrText>
+              </w:r>
+              <w:r>
+                <w:fldChar w:fldCharType="separate"/>
+              </w:r>
+              <w:r>
+                <w:rPr>
+                  <w:noProof/>
+                </w:rPr>
+                <w:t xml:space="preserve">Melville, N. (2019). </w:t>
+              </w:r>
+              <w:r>
+                <w:rPr>
+                  <w:i/>
+                  <w:iCs/>
+                  <w:noProof/>
+                </w:rPr>
+                <w:t>Gathering requirements in an agile world</w:t>
+              </w:r>
+              <w:r>
+                <w:rPr>
+                  <w:noProof/>
+                </w:rPr>
+                <w:t>. Retrieved from We are diagram: https://www.wearediagram.com/blog/gathering-requirements-in-an-agile-world</w:t>
+              </w:r>
+            </w:p>
+            <w:p>
+              <w:pPr>
+                <w:pStyle w:val="Bibliography"/>
+                <w:ind w:left="720" w:hanging="720"/>
+                <w:rPr>
+                  <w:noProof/>
+                </w:rPr>
+              </w:pPr>
+              <w:r>
+                <w:rPr>
+                  <w:noProof/>
+                </w:rPr>
+                <w:t xml:space="preserve">Mitrefinch. (2016). </w:t>
+              </w:r>
+              <w:r>
+                <w:rPr>
+                  <w:i/>
+                  <w:iCs/>
+                  <w:noProof/>
+                </w:rPr>
+                <w:t>What is a timesheet and how does it work?</w:t>
+              </w:r>
+              <w:r>
+                <w:rPr>
+                  <w:noProof/>
+                </w:rPr>
+                <w:t xml:space="preserve"> Retrieved from Mitrefinch: https://mitrefinch.com/blog/what-is-a-timesheet-and-how-does-it-work/</w:t>
+              </w:r>
+            </w:p>
+            <w:p>
+              <w:pPr>
+                <w:pStyle w:val="Bibliography"/>
+                <w:ind w:left="720" w:hanging="720"/>
+                <w:rPr>
+                  <w:noProof/>
+                </w:rPr>
+              </w:pPr>
+              <w:r>
+                <w:rPr>
+                  <w:noProof/>
+                </w:rPr>
+                <w:t xml:space="preserve">Workfront. (2019). </w:t>
+              </w:r>
+              <w:r>
+                <w:rPr>
+                  <w:i/>
+                  <w:iCs/>
+                  <w:noProof/>
+                </w:rPr>
+                <w:t>Agile Project Management</w:t>
+              </w:r>
+              <w:r>
+                <w:rPr>
+                  <w:noProof/>
+                </w:rPr>
+                <w:t>. Retrieved from Workfront: https://www.workfront.com/project-management/methodologies/agile</w:t>
+              </w:r>
+            </w:p>
+            <w:p>
+              <w:pPr>
+                <w:pStyle w:val="Bibliography"/>
+                <w:ind w:left="720" w:hanging="720"/>
+                <w:rPr>
+                  <w:noProof/>
+                </w:rPr>
+              </w:pPr>
+              <w:r>
+                <w:rPr>
+                  <w:noProof/>
+                </w:rPr>
+                <w:t xml:space="preserve">Zoho. (2019). </w:t>
+              </w:r>
+              <w:r>
+                <w:rPr>
+                  <w:i/>
+                  <w:iCs/>
+                  <w:noProof/>
+                </w:rPr>
+                <w:t>What is a Timesheet?</w:t>
+              </w:r>
+              <w:r>
+                <w:rPr>
+                  <w:noProof/>
+                </w:rPr>
+                <w:t xml:space="preserve"> Retrieved from Zoho: https://www.zoho.com/au/invoice/what-is-a-</w:t>
+              </w:r>
+              <w:r>
+                <w:rPr>
+                  <w:noProof/>
+                </w:rPr>
+                <w:lastRenderedPageBreak/>
+                <w:t>timesheet/#:~:text=Timesheets%20let%20you%20know%20exactly,and%20cost%20your%20company%20money.</w:t>
+              </w:r>
+            </w:p>
+            <w:p>
+              <w:r>
+                <w:rPr>
+                  <w:b/>
+                  <w:bCs/>
+                  <w:noProof/>
+                </w:rPr>
+                <w:fldChar w:fldCharType="end"/>
+              </w:r>
+            </w:p>
+          </w:sdtContent>
+        </w:sdt>
+      </w:sdtContent>
+    </w:sdt>
     <w:p/>
-    <w:p>
-      <w:hyperlink r:id="rId11" w:history="1">
-        <w:r>
-          <w:rPr>
-            <w:rStyle w:val="Hyperlink"/>
-          </w:rPr>
-          <w:t>https://www.wearediagram.com/blog/gathering-requirements-in-an-agile-world</w:t>
-        </w:r>
-      </w:hyperlink>
-    </w:p>
     <w:sectPr>
-      <w:headerReference w:type="default" r:id="rId12"/>
-      <w:footerReference w:type="default" r:id="rId13"/>
+      <w:headerReference w:type="default" r:id="rId8"/>
+      <w:footerReference w:type="default" r:id="rId9"/>
       <w:pgSz w:w="11906" w:h="16838"/>
       <w:pgMar w:top="1440" w:right="1440" w:bottom="1440" w:left="1440" w:header="0" w:footer="0" w:gutter="0"/>
       <w:cols w:space="708"/>
@@ -7197,6 +7337,7 @@
           <w:dataBinding w:prefixMappings="xmlns:ns0='http://purl.org/dc/elements/1.1/' xmlns:ns1='http://schemas.openxmlformats.org/package/2006/metadata/core-properties' " w:xpath="/ns1:coreProperties[1]/ns0:creator[1]" w:storeItemID="{6C3C8BC8-F283-45AE-878A-BAB7291924A1}"/>
           <w:text/>
         </w:sdtPr>
+        <w:sdtEndPr/>
         <w:sdtContent>
           <w:tc>
             <w:tcPr>
@@ -10444,6 +10585,7 @@
   <w:style w:type="character" w:default="1" w:styleId="DefaultParagraphFont">
     <w:name w:val="Default Paragraph Font"/>
     <w:uiPriority w:val="1"/>
+    <w:semiHidden/>
     <w:unhideWhenUsed/>
   </w:style>
   <w:style w:type="table" w:default="1" w:styleId="TableNormal">
@@ -10862,6 +11004,26 @@
       <w:lang w:val="en-US"/>
     </w:rPr>
   </w:style>
+  <w:style w:type="character" w:styleId="FollowedHyperlink">
+    <w:name w:val="FollowedHyperlink"/>
+    <w:basedOn w:val="DefaultParagraphFont"/>
+    <w:uiPriority w:val="99"/>
+    <w:semiHidden/>
+    <w:unhideWhenUsed/>
+    <w:rsid w:val="007A75C5"/>
+    <w:rPr>
+      <w:color w:val="954F72" w:themeColor="followedHyperlink"/>
+      <w:u w:val="single"/>
+    </w:rPr>
+  </w:style>
+  <w:style w:type="paragraph" w:styleId="Bibliography">
+    <w:name w:val="Bibliography"/>
+    <w:basedOn w:val="Normal"/>
+    <w:next w:val="Normal"/>
+    <w:uiPriority w:val="37"/>
+    <w:unhideWhenUsed/>
+    <w:rsid w:val="00904931"/>
+  </w:style>
 </w:styles>
 </file>
 
@@ -10915,7 +11077,7 @@
     <w:charset w:val="00"/>
     <w:family w:val="swiss"/>
     <w:pitch w:val="variable"/>
-    <w:sig w:usb0="E4002EFF" w:usb1="C000247B" w:usb2="00000009" w:usb3="00000000" w:csb0="000001FF" w:csb1="00000000"/>
+    <w:sig w:usb0="E10002FF" w:usb1="4000ACFF" w:usb2="00000009" w:usb3="00000000" w:csb0="0000019F" w:csb1="00000000"/>
   </w:font>
   <w:font w:name="Courier New">
     <w:panose1 w:val="02070309020205020404"/>
@@ -10996,6 +11158,7 @@
     <w:rsid w:val="005B2532"/>
     <w:rsid w:val="00693B8D"/>
     <w:rsid w:val="00861F6D"/>
+    <w:rsid w:val="008E711D"/>
     <w:rsid w:val="00A0672A"/>
     <w:rsid w:val="00A33BBF"/>
     <w:rsid w:val="00A71E59"/>
@@ -11771,11 +11934,89 @@
 </file>
 
 <file path=customXml/item1.xml><?xml version="1.0" encoding="utf-8"?>
-<b:Sources xmlns:b="http://schemas.openxmlformats.org/officeDocument/2006/bibliography" xmlns="http://schemas.openxmlformats.org/officeDocument/2006/bibliography" SelectedStyle="\APASixthEditionOfficeOnline.xsl" StyleName="APA" Version="6"/>
+<b:Sources xmlns:b="http://schemas.openxmlformats.org/officeDocument/2006/bibliography" xmlns="http://schemas.openxmlformats.org/officeDocument/2006/bibliography" SelectedStyle="\APASixthEditionOfficeOnline.xsl" StyleName="APA" Version="6">
+  <b:Source>
+    <b:Tag>Zoh19</b:Tag>
+    <b:SourceType>InternetSite</b:SourceType>
+    <b:Guid>{A269F033-7636-4710-9654-8FE6E5797F41}</b:Guid>
+    <b:Author>
+      <b:Author>
+        <b:NameList>
+          <b:Person>
+            <b:Last>Zoho</b:Last>
+          </b:Person>
+        </b:NameList>
+      </b:Author>
+    </b:Author>
+    <b:Title>What is a Timesheet?</b:Title>
+    <b:InternetSiteTitle>Zoho</b:InternetSiteTitle>
+    <b:Year>2019</b:Year>
+    <b:URL>https://www.zoho.com/au/invoice/what-is-a-timesheet/#:~:text=Timesheets%20let%20you%20know%20exactly,and%20cost%20your%20company%20money.</b:URL>
+    <b:RefOrder>2</b:RefOrder>
+  </b:Source>
+  <b:Source>
+    <b:Tag>Mit16</b:Tag>
+    <b:SourceType>InternetSite</b:SourceType>
+    <b:Guid>{5D669170-4B72-45C7-B409-A467780BEA74}</b:Guid>
+    <b:Author>
+      <b:Author>
+        <b:NameList>
+          <b:Person>
+            <b:Last>Mitrefinch</b:Last>
+          </b:Person>
+        </b:NameList>
+      </b:Author>
+    </b:Author>
+    <b:Title>What is a timesheet and how does it work?</b:Title>
+    <b:InternetSiteTitle>Mitrefinch</b:InternetSiteTitle>
+    <b:Year>2016</b:Year>
+    <b:URL>https://mitrefinch.com/blog/what-is-a-timesheet-and-how-does-it-work/</b:URL>
+    <b:RefOrder>1</b:RefOrder>
+  </b:Source>
+  <b:Source>
+    <b:Tag>Nic19</b:Tag>
+    <b:SourceType>InternetSite</b:SourceType>
+    <b:Guid>{F5A291B9-0C50-4087-81DF-8D89E6842861}</b:Guid>
+    <b:Author>
+      <b:Author>
+        <b:NameList>
+          <b:Person>
+            <b:Last>Melville</b:Last>
+            <b:First>Nick</b:First>
+          </b:Person>
+        </b:NameList>
+      </b:Author>
+    </b:Author>
+    <b:Title>Gathering requirements in an agile world</b:Title>
+    <b:InternetSiteTitle>We are diagram</b:InternetSiteTitle>
+    <b:Year>2019</b:Year>
+    <b:URL>https://www.wearediagram.com/blog/gathering-requirements-in-an-agile-world</b:URL>
+    <b:RefOrder>4</b:RefOrder>
+  </b:Source>
+  <b:Source>
+    <b:Tag>Wor19</b:Tag>
+    <b:SourceType>InternetSite</b:SourceType>
+    <b:Guid>{B30E1D20-BE6F-4F25-9817-9517B9D603DC}</b:Guid>
+    <b:Author>
+      <b:Author>
+        <b:NameList>
+          <b:Person>
+            <b:Last>Workfront</b:Last>
+          </b:Person>
+        </b:NameList>
+      </b:Author>
+    </b:Author>
+    <b:Title>Agile Project Management</b:Title>
+    <b:InternetSiteTitle>Workfront</b:InternetSiteTitle>
+    <b:Year>2019</b:Year>
+    <b:URL>https://www.workfront.com/project-management/methodologies/agile</b:URL>
+    <b:RefOrder>3</b:RefOrder>
+  </b:Source>
+</b:Sources>
 </file>
 
 <file path=customXml/itemProps1.xml><?xml version="1.0" encoding="utf-8"?>
-<ds:datastoreItem xmlns:ds="http://schemas.openxmlformats.org/officeDocument/2006/customXml" ds:itemID="{5C1526C3-8824-485B-A2F9-42EB4F608093}">
+<ds:datastoreItem xmlns:ds="http://schemas.openxmlformats.org/officeDocument/2006/customXml" ds:itemID="{1053BDB0-564C-4C17-A099-3070E3D0D29F}">
   <ds:schemaRefs>
     <ds:schemaRef ds:uri="http://schemas.openxmlformats.org/officeDocument/2006/bibliography"/>
   </ds:schemaRefs>

</xml_diff>